<commit_message>
tweak a couple font styles
</commit_message>
<xml_diff>
--- a/_styles/custom-reference-draft.docx
+++ b/_styles/custom-reference-draft.docx
@@ -605,7 +605,7 @@
             <v:h position="@0,21600"/>
           </v:handles>
         </v:shapetype>
-        <v:shape id="PowerPlusWaterMarkObject" o:spid="shape_0" fillcolor="silver" stroked="f" o:allowincell="f" style="position:absolute;margin-left:0.05pt;margin-top:269.75pt;width:539.85pt;height:180.4pt;mso-wrap-style:none;v-text-anchor:middle;rotation:315;mso-position-horizontal:center;mso-position-horizontal-relative:margin;mso-position-vertical:center;mso-position-vertical-relative:margin" type="_x0000_t136">
+        <v:shape id="PowerPlusWaterMarkObject" o:spid="shape_0" fillcolor="silver" stroked="f" o:allowincell="f" style="position:absolute;margin-left:0.1pt;margin-top:269.75pt;width:539.8pt;height:180.35pt;mso-wrap-style:none;v-text-anchor:middle;rotation:315;mso-position-horizontal:center;mso-position-horizontal-relative:margin;mso-position-vertical:center;mso-position-vertical-relative:margin" type="_x0000_t136">
           <v:path textpathok="t"/>
           <v:textpath on="t" fitshape="t" string="DRAFT" trim="t" style="font-family:&quot;Arial&quot;;font-size:1pt"/>
           <v:fill o:detectmouseclick="t" type="solid" color2="#3f3f3f" opacity="0.5"/>
@@ -1099,7 +1099,7 @@
       <w:jc w:val="center"/>
     </w:pPr>
     <w:rPr>
-      <w:rFonts w:ascii="Times New Roman" w:hAnsi="Times New Roman" w:eastAsia="Cambria" w:cs="" w:cstheme="minorBidi" w:eastAsiaTheme="minorHAnsi"/>
+      <w:rFonts w:ascii="Arial" w:hAnsi="Arial" w:eastAsia="Cambria" w:cs="" w:cstheme="minorBidi" w:eastAsiaTheme="minorHAnsi"/>
       <w:color w:val="auto"/>
       <w:kern w:val="0"/>
       <w:sz w:val="24"/>
@@ -1121,7 +1121,7 @@
       <w:jc w:val="center"/>
     </w:pPr>
     <w:rPr>
-      <w:rFonts w:ascii="Times New Roman" w:hAnsi="Times New Roman" w:eastAsia="Cambria" w:cs="" w:cstheme="minorBidi" w:eastAsiaTheme="minorHAnsi"/>
+      <w:rFonts w:ascii="Arial" w:hAnsi="Arial" w:eastAsia="Cambria" w:cs="" w:cstheme="minorBidi" w:eastAsiaTheme="minorHAnsi"/>
       <w:color w:val="auto"/>
       <w:kern w:val="0"/>
       <w:sz w:val="24"/>

</xml_diff>